<commit_message>
Day 2 AI ML questions
</commit_message>
<xml_diff>
--- a/Preparation Guide.docx
+++ b/Preparation Guide.docx
@@ -39,8 +39,6 @@
         <w:rPr>
           <w:rFonts w:cstheme="minorHAnsi"/>
           <w:color w:val="000000" w:themeColor="text1"/>
-          <w:sz w:val="20"/>
-          <w:szCs w:val="20"/>
         </w:rPr>
       </w:pPr>
       <w:r>
@@ -50,8 +48,6 @@
           <w:i w:val="0"/>
           <w:iCs w:val="0"/>
           <w:color w:val="000000" w:themeColor="text1"/>
-          <w:sz w:val="20"/>
-          <w:szCs w:val="20"/>
         </w:rPr>
         <w:t>SOLID</w:t>
       </w:r>
@@ -59,8 +55,6 @@
         <w:rPr>
           <w:rFonts w:cstheme="minorHAnsi"/>
           <w:color w:val="000000" w:themeColor="text1"/>
-          <w:sz w:val="20"/>
-          <w:szCs w:val="20"/>
         </w:rPr>
         <w:t> is an acronym for the first five object-oriented design (OOD) principles by Robert C. Martin (also known as </w:t>
       </w:r>
@@ -68,8 +62,6 @@
         <w:rPr>
           <w:rFonts w:cstheme="minorHAnsi"/>
           <w:color w:val="000000" w:themeColor="text1"/>
-          <w:sz w:val="20"/>
-          <w:szCs w:val="20"/>
         </w:rPr>
         <w:fldChar w:fldCharType="begin"/>
       </w:r>
@@ -77,8 +69,6 @@
         <w:rPr>
           <w:rFonts w:cstheme="minorHAnsi"/>
           <w:color w:val="000000" w:themeColor="text1"/>
-          <w:sz w:val="20"/>
-          <w:szCs w:val="20"/>
         </w:rPr>
         <w:instrText xml:space="preserve"> HYPERLINK "http://en.wikipedia.org/wiki/Robert_Cecil_Martin" </w:instrText>
       </w:r>
@@ -86,8 +76,12 @@
         <w:rPr>
           <w:rFonts w:cstheme="minorHAnsi"/>
           <w:color w:val="000000" w:themeColor="text1"/>
-          <w:sz w:val="20"/>
-          <w:szCs w:val="20"/>
+        </w:rPr>
+      </w:r>
+      <w:r>
+        <w:rPr>
+          <w:rFonts w:cstheme="minorHAnsi"/>
+          <w:color w:val="000000" w:themeColor="text1"/>
         </w:rPr>
         <w:fldChar w:fldCharType="separate"/>
       </w:r>
@@ -96,8 +90,6 @@
           <w:rStyle w:val="Hyperlink"/>
           <w:rFonts w:cstheme="minorHAnsi"/>
           <w:color w:val="000000" w:themeColor="text1"/>
-          <w:sz w:val="20"/>
-          <w:szCs w:val="20"/>
           <w:u w:val="none"/>
         </w:rPr>
         <w:t>Uncle Bob</w:t>
@@ -106,8 +98,6 @@
         <w:rPr>
           <w:rFonts w:cstheme="minorHAnsi"/>
           <w:color w:val="000000" w:themeColor="text1"/>
-          <w:sz w:val="20"/>
-          <w:szCs w:val="20"/>
         </w:rPr>
         <w:fldChar w:fldCharType="end"/>
       </w:r>
@@ -115,8 +105,6 @@
         <w:rPr>
           <w:rFonts w:cstheme="minorHAnsi"/>
           <w:color w:val="000000" w:themeColor="text1"/>
-          <w:sz w:val="20"/>
-          <w:szCs w:val="20"/>
         </w:rPr>
         <w:t>).</w:t>
       </w:r>
@@ -126,8 +114,6 @@
         <w:rPr>
           <w:rFonts w:cstheme="minorHAnsi"/>
           <w:color w:val="000000" w:themeColor="text1"/>
-          <w:sz w:val="20"/>
-          <w:szCs w:val="20"/>
         </w:rPr>
       </w:pPr>
     </w:p>
@@ -144,17 +130,13 @@
         <w:rPr>
           <w:rFonts w:cstheme="minorHAnsi"/>
           <w:color w:val="000000" w:themeColor="text1"/>
-          <w:sz w:val="20"/>
-          <w:szCs w:val="20"/>
-          <w:lang w:val="en-US"/>
-        </w:rPr>
-      </w:pPr>
-      <w:r>
-        <w:rPr>
-          <w:rFonts w:cstheme="minorHAnsi"/>
-          <w:color w:val="000000" w:themeColor="text1"/>
-          <w:sz w:val="20"/>
-          <w:szCs w:val="20"/>
+          <w:lang w:val="en-US"/>
+        </w:rPr>
+      </w:pPr>
+      <w:r>
+        <w:rPr>
+          <w:rFonts w:cstheme="minorHAnsi"/>
+          <w:color w:val="000000" w:themeColor="text1"/>
           <w:lang w:val="en-US"/>
         </w:rPr>
         <w:t>S: Single Responsibility Principle</w:t>
@@ -173,17 +155,13 @@
         <w:rPr>
           <w:rFonts w:cstheme="minorHAnsi"/>
           <w:color w:val="000000" w:themeColor="text1"/>
-          <w:sz w:val="20"/>
-          <w:szCs w:val="20"/>
-          <w:lang w:val="en-US"/>
-        </w:rPr>
-      </w:pPr>
-      <w:r>
-        <w:rPr>
-          <w:rFonts w:cstheme="minorHAnsi"/>
-          <w:color w:val="000000" w:themeColor="text1"/>
-          <w:sz w:val="20"/>
-          <w:szCs w:val="20"/>
+          <w:lang w:val="en-US"/>
+        </w:rPr>
+      </w:pPr>
+      <w:r>
+        <w:rPr>
+          <w:rFonts w:cstheme="minorHAnsi"/>
+          <w:color w:val="000000" w:themeColor="text1"/>
           <w:lang w:val="en-US"/>
         </w:rPr>
         <w:t>O: Open Close Principle</w:t>
@@ -202,17 +180,13 @@
         <w:rPr>
           <w:rFonts w:cstheme="minorHAnsi"/>
           <w:color w:val="000000" w:themeColor="text1"/>
-          <w:sz w:val="20"/>
-          <w:szCs w:val="20"/>
-          <w:lang w:val="en-US"/>
-        </w:rPr>
-      </w:pPr>
-      <w:r>
-        <w:rPr>
-          <w:rFonts w:cstheme="minorHAnsi"/>
-          <w:color w:val="000000" w:themeColor="text1"/>
-          <w:sz w:val="20"/>
-          <w:szCs w:val="20"/>
+          <w:lang w:val="en-US"/>
+        </w:rPr>
+      </w:pPr>
+      <w:r>
+        <w:rPr>
+          <w:rFonts w:cstheme="minorHAnsi"/>
+          <w:color w:val="000000" w:themeColor="text1"/>
           <w:lang w:val="en-US"/>
         </w:rPr>
         <w:t xml:space="preserve">L: </w:t>
@@ -222,8 +196,6 @@
         <w:rPr>
           <w:rFonts w:cstheme="minorHAnsi"/>
           <w:color w:val="000000" w:themeColor="text1"/>
-          <w:sz w:val="20"/>
-          <w:szCs w:val="20"/>
           <w:lang w:val="en-US"/>
         </w:rPr>
         <w:t>Liskov’s</w:t>
@@ -233,8 +205,6 @@
         <w:rPr>
           <w:rFonts w:cstheme="minorHAnsi"/>
           <w:color w:val="000000" w:themeColor="text1"/>
-          <w:sz w:val="20"/>
-          <w:szCs w:val="20"/>
           <w:lang w:val="en-US"/>
         </w:rPr>
         <w:t xml:space="preserve"> Substitution principle</w:t>
@@ -253,17 +223,13 @@
         <w:rPr>
           <w:rFonts w:cstheme="minorHAnsi"/>
           <w:color w:val="000000" w:themeColor="text1"/>
-          <w:sz w:val="20"/>
-          <w:szCs w:val="20"/>
-          <w:lang w:val="en-US"/>
-        </w:rPr>
-      </w:pPr>
-      <w:r>
-        <w:rPr>
-          <w:rFonts w:cstheme="minorHAnsi"/>
-          <w:color w:val="000000" w:themeColor="text1"/>
-          <w:sz w:val="20"/>
-          <w:szCs w:val="20"/>
+          <w:lang w:val="en-US"/>
+        </w:rPr>
+      </w:pPr>
+      <w:r>
+        <w:rPr>
+          <w:rFonts w:cstheme="minorHAnsi"/>
+          <w:color w:val="000000" w:themeColor="text1"/>
           <w:lang w:val="en-US"/>
         </w:rPr>
         <w:t>I: Interface Segregation Principle</w:t>
@@ -282,17 +248,13 @@
         <w:rPr>
           <w:rFonts w:cstheme="minorHAnsi"/>
           <w:color w:val="000000" w:themeColor="text1"/>
-          <w:sz w:val="20"/>
-          <w:szCs w:val="20"/>
-          <w:lang w:val="en-US"/>
-        </w:rPr>
-      </w:pPr>
-      <w:r>
-        <w:rPr>
-          <w:rFonts w:cstheme="minorHAnsi"/>
-          <w:color w:val="000000" w:themeColor="text1"/>
-          <w:sz w:val="20"/>
-          <w:szCs w:val="20"/>
+          <w:lang w:val="en-US"/>
+        </w:rPr>
+      </w:pPr>
+      <w:r>
+        <w:rPr>
+          <w:rFonts w:cstheme="minorHAnsi"/>
+          <w:color w:val="000000" w:themeColor="text1"/>
           <w:lang w:val="en-US"/>
         </w:rPr>
         <w:t>D: Dependency Inversion Principle</w:t>
@@ -303,19 +265,15 @@
         <w:rPr>
           <w:rFonts w:cstheme="minorHAnsi"/>
           <w:color w:val="000000" w:themeColor="text1"/>
-          <w:sz w:val="20"/>
-          <w:szCs w:val="20"/>
-          <w:lang w:val="en-US"/>
-        </w:rPr>
-      </w:pPr>
-    </w:p>
-    <w:p>
-      <w:pPr>
-        <w:rPr>
-          <w:rFonts w:cstheme="minorHAnsi"/>
-          <w:color w:val="000000" w:themeColor="text1"/>
-          <w:sz w:val="20"/>
-          <w:szCs w:val="20"/>
+          <w:lang w:val="en-US"/>
+        </w:rPr>
+      </w:pPr>
+    </w:p>
+    <w:p>
+      <w:pPr>
+        <w:rPr>
+          <w:rFonts w:cstheme="minorHAnsi"/>
+          <w:color w:val="000000" w:themeColor="text1"/>
           <w:lang w:val="en-US"/>
         </w:rPr>
       </w:pPr>
@@ -325,8 +283,6 @@
           <w:b/>
           <w:bCs/>
           <w:color w:val="000000" w:themeColor="text1"/>
-          <w:sz w:val="20"/>
-          <w:szCs w:val="20"/>
           <w:lang w:val="en-US"/>
         </w:rPr>
         <w:t>Single Responsibility Principle</w:t>
@@ -335,8 +291,6 @@
         <w:rPr>
           <w:rFonts w:cstheme="minorHAnsi"/>
           <w:color w:val="000000" w:themeColor="text1"/>
-          <w:sz w:val="20"/>
-          <w:szCs w:val="20"/>
           <w:lang w:val="en-US"/>
         </w:rPr>
         <w:t>:</w:t>
@@ -350,17 +304,13 @@
         <w:rPr>
           <w:rFonts w:cstheme="minorHAnsi"/>
           <w:color w:val="000000" w:themeColor="text1"/>
-          <w:sz w:val="20"/>
-          <w:szCs w:val="20"/>
-          <w:lang w:val="en-US"/>
-        </w:rPr>
-      </w:pPr>
-      <w:r>
-        <w:rPr>
-          <w:rFonts w:cstheme="minorHAnsi"/>
-          <w:color w:val="000000" w:themeColor="text1"/>
-          <w:sz w:val="20"/>
-          <w:szCs w:val="20"/>
+          <w:lang w:val="en-US"/>
+        </w:rPr>
+      </w:pPr>
+      <w:r>
+        <w:rPr>
+          <w:rFonts w:cstheme="minorHAnsi"/>
+          <w:color w:val="000000" w:themeColor="text1"/>
           <w:lang w:val="en-US"/>
         </w:rPr>
         <w:t>Ability to define purpose of an entity in a single statement.</w:t>
@@ -374,17 +324,13 @@
         <w:rPr>
           <w:rFonts w:cstheme="minorHAnsi"/>
           <w:color w:val="000000" w:themeColor="text1"/>
-          <w:sz w:val="20"/>
-          <w:szCs w:val="20"/>
-          <w:lang w:val="en-US"/>
-        </w:rPr>
-      </w:pPr>
-      <w:r>
-        <w:rPr>
-          <w:rFonts w:cstheme="minorHAnsi"/>
-          <w:color w:val="000000" w:themeColor="text1"/>
-          <w:sz w:val="20"/>
-          <w:szCs w:val="20"/>
+          <w:lang w:val="en-US"/>
+        </w:rPr>
+      </w:pPr>
+      <w:r>
+        <w:rPr>
+          <w:rFonts w:cstheme="minorHAnsi"/>
+          <w:color w:val="000000" w:themeColor="text1"/>
           <w:lang w:val="en-US"/>
         </w:rPr>
         <w:t>Entity must adhere to this purpose throughout its lifecycle</w:t>
@@ -398,17 +344,13 @@
         <w:rPr>
           <w:rFonts w:cstheme="minorHAnsi"/>
           <w:color w:val="000000" w:themeColor="text1"/>
-          <w:sz w:val="20"/>
-          <w:szCs w:val="20"/>
-          <w:lang w:val="en-US"/>
-        </w:rPr>
-      </w:pPr>
-      <w:r>
-        <w:rPr>
-          <w:rFonts w:cstheme="minorHAnsi"/>
-          <w:color w:val="000000" w:themeColor="text1"/>
-          <w:sz w:val="20"/>
-          <w:szCs w:val="20"/>
+          <w:lang w:val="en-US"/>
+        </w:rPr>
+      </w:pPr>
+      <w:r>
+        <w:rPr>
+          <w:rFonts w:cstheme="minorHAnsi"/>
+          <w:color w:val="000000" w:themeColor="text1"/>
           <w:lang w:val="en-US"/>
         </w:rPr>
         <w:t>Benefits:</w:t>
@@ -427,17 +369,13 @@
         <w:rPr>
           <w:rFonts w:cstheme="minorHAnsi"/>
           <w:color w:val="000000" w:themeColor="text1"/>
-          <w:sz w:val="20"/>
-          <w:szCs w:val="20"/>
-          <w:lang w:val="en-US"/>
-        </w:rPr>
-      </w:pPr>
-      <w:r>
-        <w:rPr>
-          <w:rFonts w:cstheme="minorHAnsi"/>
-          <w:color w:val="000000" w:themeColor="text1"/>
-          <w:sz w:val="20"/>
-          <w:szCs w:val="20"/>
+          <w:lang w:val="en-US"/>
+        </w:rPr>
+      </w:pPr>
+      <w:r>
+        <w:rPr>
+          <w:rFonts w:cstheme="minorHAnsi"/>
+          <w:color w:val="000000" w:themeColor="text1"/>
           <w:lang w:val="en-US"/>
         </w:rPr>
         <w:t>Easy testing</w:t>
@@ -456,17 +394,13 @@
         <w:rPr>
           <w:rFonts w:cstheme="minorHAnsi"/>
           <w:color w:val="000000" w:themeColor="text1"/>
-          <w:sz w:val="20"/>
-          <w:szCs w:val="20"/>
-          <w:lang w:val="en-US"/>
-        </w:rPr>
-      </w:pPr>
-      <w:r>
-        <w:rPr>
-          <w:rFonts w:cstheme="minorHAnsi"/>
-          <w:color w:val="000000" w:themeColor="text1"/>
-          <w:sz w:val="20"/>
-          <w:szCs w:val="20"/>
+          <w:lang w:val="en-US"/>
+        </w:rPr>
+      </w:pPr>
+      <w:r>
+        <w:rPr>
+          <w:rFonts w:cstheme="minorHAnsi"/>
+          <w:color w:val="000000" w:themeColor="text1"/>
           <w:lang w:val="en-US"/>
         </w:rPr>
         <w:t>Controlled dependencies</w:t>
@@ -485,17 +419,13 @@
         <w:rPr>
           <w:rFonts w:cstheme="minorHAnsi"/>
           <w:color w:val="000000" w:themeColor="text1"/>
-          <w:sz w:val="20"/>
-          <w:szCs w:val="20"/>
-          <w:lang w:val="en-US"/>
-        </w:rPr>
-      </w:pPr>
-      <w:r>
-        <w:rPr>
-          <w:rFonts w:cstheme="minorHAnsi"/>
-          <w:color w:val="000000" w:themeColor="text1"/>
-          <w:sz w:val="20"/>
-          <w:szCs w:val="20"/>
+          <w:lang w:val="en-US"/>
+        </w:rPr>
+      </w:pPr>
+      <w:r>
+        <w:rPr>
+          <w:rFonts w:cstheme="minorHAnsi"/>
+          <w:color w:val="000000" w:themeColor="text1"/>
           <w:lang w:val="en-US"/>
         </w:rPr>
         <w:t>Advancement on monolith styled entities</w:t>
@@ -509,8 +439,6 @@
         <w:rPr>
           <w:rFonts w:cstheme="minorHAnsi"/>
           <w:color w:val="000000" w:themeColor="text1"/>
-          <w:sz w:val="20"/>
-          <w:szCs w:val="20"/>
           <w:lang w:val="en-US"/>
         </w:rPr>
       </w:pPr>
@@ -525,8 +453,6 @@
           <w:b/>
           <w:bCs/>
           <w:color w:val="000000" w:themeColor="text1"/>
-          <w:sz w:val="20"/>
-          <w:szCs w:val="20"/>
           <w:lang w:val="en-US"/>
         </w:rPr>
       </w:pPr>
@@ -536,8 +462,6 @@
           <w:b/>
           <w:bCs/>
           <w:color w:val="000000" w:themeColor="text1"/>
-          <w:sz w:val="20"/>
-          <w:szCs w:val="20"/>
           <w:lang w:val="en-US"/>
         </w:rPr>
         <w:t>Open – Close Principle</w:t>
@@ -551,17 +475,13 @@
         <w:rPr>
           <w:rFonts w:cstheme="minorHAnsi"/>
           <w:color w:val="000000" w:themeColor="text1"/>
-          <w:sz w:val="20"/>
-          <w:szCs w:val="20"/>
-          <w:lang w:val="en-US"/>
-        </w:rPr>
-      </w:pPr>
-      <w:r>
-        <w:rPr>
-          <w:rFonts w:cstheme="minorHAnsi"/>
-          <w:color w:val="000000" w:themeColor="text1"/>
-          <w:sz w:val="20"/>
-          <w:szCs w:val="20"/>
+          <w:lang w:val="en-US"/>
+        </w:rPr>
+      </w:pPr>
+      <w:r>
+        <w:rPr>
+          <w:rFonts w:cstheme="minorHAnsi"/>
+          <w:color w:val="000000" w:themeColor="text1"/>
           <w:lang w:val="en-US"/>
         </w:rPr>
         <w:t>Open for extension, closed for modification</w:t>
@@ -575,17 +495,13 @@
         <w:rPr>
           <w:rFonts w:cstheme="minorHAnsi"/>
           <w:color w:val="000000" w:themeColor="text1"/>
-          <w:sz w:val="20"/>
-          <w:szCs w:val="20"/>
-          <w:lang w:val="en-US"/>
-        </w:rPr>
-      </w:pPr>
-      <w:r>
-        <w:rPr>
-          <w:rFonts w:cstheme="minorHAnsi"/>
-          <w:color w:val="000000" w:themeColor="text1"/>
-          <w:sz w:val="20"/>
-          <w:szCs w:val="20"/>
+          <w:lang w:val="en-US"/>
+        </w:rPr>
+      </w:pPr>
+      <w:r>
+        <w:rPr>
+          <w:rFonts w:cstheme="minorHAnsi"/>
+          <w:color w:val="000000" w:themeColor="text1"/>
           <w:lang w:val="en-US"/>
         </w:rPr>
         <w:t>Benefits:</w:t>
@@ -604,17 +520,13 @@
         <w:rPr>
           <w:rFonts w:cstheme="minorHAnsi"/>
           <w:color w:val="000000" w:themeColor="text1"/>
-          <w:sz w:val="20"/>
-          <w:szCs w:val="20"/>
-          <w:lang w:val="en-US"/>
-        </w:rPr>
-      </w:pPr>
-      <w:r>
-        <w:rPr>
-          <w:rFonts w:cstheme="minorHAnsi"/>
-          <w:color w:val="000000" w:themeColor="text1"/>
-          <w:sz w:val="20"/>
-          <w:szCs w:val="20"/>
+          <w:lang w:val="en-US"/>
+        </w:rPr>
+      </w:pPr>
+      <w:r>
+        <w:rPr>
+          <w:rFonts w:cstheme="minorHAnsi"/>
+          <w:color w:val="000000" w:themeColor="text1"/>
           <w:lang w:val="en-US"/>
         </w:rPr>
         <w:t>Reduce risk of potential bugs in current stable application</w:t>
@@ -629,8 +541,6 @@
         <w:rPr>
           <w:rFonts w:cstheme="minorHAnsi"/>
           <w:color w:val="000000" w:themeColor="text1"/>
-          <w:sz w:val="20"/>
-          <w:szCs w:val="20"/>
           <w:lang w:val="en-US"/>
         </w:rPr>
       </w:pPr>
@@ -645,8 +555,6 @@
           <w:b/>
           <w:bCs/>
           <w:color w:val="000000" w:themeColor="text1"/>
-          <w:sz w:val="20"/>
-          <w:szCs w:val="20"/>
           <w:lang w:val="en-US"/>
         </w:rPr>
       </w:pPr>
@@ -657,8 +565,6 @@
           <w:b/>
           <w:bCs/>
           <w:color w:val="000000" w:themeColor="text1"/>
-          <w:sz w:val="20"/>
-          <w:szCs w:val="20"/>
           <w:lang w:val="en-US"/>
         </w:rPr>
         <w:t>Liskov</w:t>
@@ -670,8 +576,6 @@
           <w:b/>
           <w:bCs/>
           <w:color w:val="000000" w:themeColor="text1"/>
-          <w:sz w:val="20"/>
-          <w:szCs w:val="20"/>
           <w:lang w:val="en-US"/>
         </w:rPr>
         <w:t xml:space="preserve"> Substitution Principle:</w:t>
@@ -685,17 +589,13 @@
         <w:rPr>
           <w:rFonts w:cstheme="minorHAnsi"/>
           <w:color w:val="000000" w:themeColor="text1"/>
-          <w:sz w:val="20"/>
-          <w:szCs w:val="20"/>
-          <w:lang w:val="en-US"/>
-        </w:rPr>
-      </w:pPr>
-      <w:r>
-        <w:rPr>
-          <w:rFonts w:cstheme="minorHAnsi"/>
-          <w:color w:val="000000" w:themeColor="text1"/>
-          <w:sz w:val="20"/>
-          <w:szCs w:val="20"/>
+          <w:lang w:val="en-US"/>
+        </w:rPr>
+      </w:pPr>
+      <w:r>
+        <w:rPr>
+          <w:rFonts w:cstheme="minorHAnsi"/>
+          <w:color w:val="000000" w:themeColor="text1"/>
           <w:lang w:val="en-US"/>
         </w:rPr>
         <w:t>Child instance should be able to behave as Parent instance</w:t>
@@ -709,17 +609,13 @@
         <w:rPr>
           <w:rFonts w:cstheme="minorHAnsi"/>
           <w:color w:val="000000" w:themeColor="text1"/>
-          <w:sz w:val="20"/>
-          <w:szCs w:val="20"/>
-          <w:lang w:val="en-US"/>
-        </w:rPr>
-      </w:pPr>
-      <w:r>
-        <w:rPr>
-          <w:rFonts w:cstheme="minorHAnsi"/>
-          <w:color w:val="000000" w:themeColor="text1"/>
-          <w:sz w:val="20"/>
-          <w:szCs w:val="20"/>
+          <w:lang w:val="en-US"/>
+        </w:rPr>
+      </w:pPr>
+      <w:r>
+        <w:rPr>
+          <w:rFonts w:cstheme="minorHAnsi"/>
+          <w:color w:val="000000" w:themeColor="text1"/>
           <w:lang w:val="en-US"/>
         </w:rPr>
         <w:t>Child instance should act as a substitute for parent instance</w:t>
@@ -733,17 +629,13 @@
         <w:rPr>
           <w:rFonts w:cstheme="minorHAnsi"/>
           <w:color w:val="000000" w:themeColor="text1"/>
-          <w:sz w:val="20"/>
-          <w:szCs w:val="20"/>
-          <w:lang w:val="en-US"/>
-        </w:rPr>
-      </w:pPr>
-      <w:r>
-        <w:rPr>
-          <w:rFonts w:cstheme="minorHAnsi"/>
-          <w:color w:val="000000" w:themeColor="text1"/>
-          <w:sz w:val="20"/>
-          <w:szCs w:val="20"/>
+          <w:lang w:val="en-US"/>
+        </w:rPr>
+      </w:pPr>
+      <w:r>
+        <w:rPr>
+          <w:rFonts w:cstheme="minorHAnsi"/>
+          <w:color w:val="000000" w:themeColor="text1"/>
           <w:lang w:val="en-US"/>
         </w:rPr>
         <w:t>Child should seamlessly show behaviors of parent</w:t>
@@ -757,8 +649,6 @@
         <w:rPr>
           <w:rFonts w:cstheme="minorHAnsi"/>
           <w:color w:val="000000" w:themeColor="text1"/>
-          <w:sz w:val="20"/>
-          <w:szCs w:val="20"/>
           <w:lang w:val="en-US"/>
         </w:rPr>
       </w:pPr>
@@ -773,8 +663,6 @@
           <w:b/>
           <w:bCs/>
           <w:color w:val="000000" w:themeColor="text1"/>
-          <w:sz w:val="20"/>
-          <w:szCs w:val="20"/>
           <w:lang w:val="en-US"/>
         </w:rPr>
       </w:pPr>
@@ -784,8 +672,6 @@
           <w:b/>
           <w:bCs/>
           <w:color w:val="000000" w:themeColor="text1"/>
-          <w:sz w:val="20"/>
-          <w:szCs w:val="20"/>
           <w:lang w:val="en-US"/>
         </w:rPr>
         <w:t>Interface Segregation Principle:</w:t>
@@ -799,17 +685,13 @@
         <w:rPr>
           <w:rFonts w:cstheme="minorHAnsi"/>
           <w:color w:val="000000" w:themeColor="text1"/>
-          <w:sz w:val="20"/>
-          <w:szCs w:val="20"/>
-          <w:lang w:val="en-US"/>
-        </w:rPr>
-      </w:pPr>
-      <w:r>
-        <w:rPr>
-          <w:rFonts w:cstheme="minorHAnsi"/>
-          <w:color w:val="000000" w:themeColor="text1"/>
-          <w:sz w:val="20"/>
-          <w:szCs w:val="20"/>
+          <w:lang w:val="en-US"/>
+        </w:rPr>
+      </w:pPr>
+      <w:r>
+        <w:rPr>
+          <w:rFonts w:cstheme="minorHAnsi"/>
+          <w:color w:val="000000" w:themeColor="text1"/>
           <w:lang w:val="en-US"/>
         </w:rPr>
         <w:t>Monolith interfaces should be segregated into smaller interfaces based on the purpose category</w:t>
@@ -823,20 +705,134 @@
         <w:rPr>
           <w:rFonts w:cstheme="minorHAnsi"/>
           <w:color w:val="000000" w:themeColor="text1"/>
-          <w:sz w:val="20"/>
-          <w:szCs w:val="20"/>
-          <w:lang w:val="en-US"/>
-        </w:rPr>
-      </w:pPr>
-      <w:r>
-        <w:rPr>
-          <w:rFonts w:cstheme="minorHAnsi"/>
-          <w:color w:val="000000" w:themeColor="text1"/>
-          <w:sz w:val="20"/>
-          <w:szCs w:val="20"/>
-          <w:lang w:val="en-US"/>
-        </w:rPr>
-        <w:t>Benefit:</w:t>
+          <w:lang w:val="en-US"/>
+        </w:rPr>
+      </w:pPr>
+    </w:p>
+    <w:p>
+      <w:pPr>
+        <w:tabs>
+          <w:tab w:val="left" w:pos="5375"/>
+        </w:tabs>
+        <w:rPr>
+          <w:rFonts w:cstheme="minorHAnsi"/>
+          <w:b/>
+          <w:bCs/>
+          <w:color w:val="000000" w:themeColor="text1"/>
+          <w:lang w:val="en-US"/>
+        </w:rPr>
+      </w:pPr>
+      <w:r>
+        <w:rPr>
+          <w:rFonts w:cstheme="minorHAnsi"/>
+          <w:b/>
+          <w:bCs/>
+          <w:color w:val="000000" w:themeColor="text1"/>
+          <w:lang w:val="en-US"/>
+        </w:rPr>
+        <w:t>Dependency Inversion:</w:t>
+      </w:r>
+    </w:p>
+    <w:p>
+      <w:pPr>
+        <w:tabs>
+          <w:tab w:val="left" w:pos="5375"/>
+        </w:tabs>
+        <w:rPr>
+          <w:rFonts w:cstheme="minorHAnsi"/>
+          <w:color w:val="000000" w:themeColor="text1"/>
+          <w:lang w:val="en-US"/>
+        </w:rPr>
+      </w:pPr>
+      <w:r>
+        <w:rPr>
+          <w:rFonts w:cstheme="minorHAnsi"/>
+          <w:color w:val="000000" w:themeColor="text1"/>
+          <w:lang w:val="en-US"/>
+        </w:rPr>
+        <w:t>Develop loosely coupled software modules</w:t>
+      </w:r>
+    </w:p>
+    <w:p>
+      <w:pPr>
+        <w:tabs>
+          <w:tab w:val="left" w:pos="5375"/>
+        </w:tabs>
+        <w:rPr>
+          <w:rFonts w:cstheme="minorHAnsi"/>
+          <w:color w:val="000000" w:themeColor="text1"/>
+          <w:lang w:val="en-US"/>
+        </w:rPr>
+      </w:pPr>
+      <w:r>
+        <w:rPr>
+          <w:rFonts w:cstheme="minorHAnsi"/>
+          <w:color w:val="000000" w:themeColor="text1"/>
+          <w:lang w:val="en-US"/>
+        </w:rPr>
+        <w:t>High level modules should not be dependent on low level modules. Both should depend on abstractions</w:t>
+      </w:r>
+    </w:p>
+    <w:p>
+      <w:pPr>
+        <w:tabs>
+          <w:tab w:val="left" w:pos="5375"/>
+        </w:tabs>
+        <w:rPr>
+          <w:rFonts w:cstheme="minorHAnsi"/>
+          <w:color w:val="000000" w:themeColor="text1"/>
+          <w:lang w:val="en-US"/>
+        </w:rPr>
+      </w:pPr>
+      <w:r>
+        <w:rPr>
+          <w:rFonts w:cstheme="minorHAnsi"/>
+          <w:color w:val="000000" w:themeColor="text1"/>
+          <w:lang w:val="en-US"/>
+        </w:rPr>
+        <w:t>Abstract entities should be dependent on concrete/implemented entities</w:t>
+      </w:r>
+    </w:p>
+    <w:p>
+      <w:pPr>
+        <w:tabs>
+          <w:tab w:val="left" w:pos="5375"/>
+        </w:tabs>
+        <w:rPr>
+          <w:rFonts w:cstheme="minorHAnsi"/>
+          <w:color w:val="000000" w:themeColor="text1"/>
+          <w:lang w:val="en-US"/>
+        </w:rPr>
+      </w:pPr>
+    </w:p>
+    <w:p>
+      <w:pPr>
+        <w:rPr>
+          <w:lang w:val="en-US"/>
+        </w:rPr>
+      </w:pPr>
+    </w:p>
+    <w:p>
+      <w:pPr>
+        <w:pStyle w:val="Heading1"/>
+        <w:rPr>
+          <w:lang w:val="en-US"/>
+        </w:rPr>
+      </w:pPr>
+      <w:proofErr w:type="spellStart"/>
+      <w:r>
+        <w:rPr>
+          <w:lang w:val="en-US"/>
+        </w:rPr>
+        <w:lastRenderedPageBreak/>
+        <w:t>ReST</w:t>
+      </w:r>
+      <w:proofErr w:type="spellEnd"/>
+      <w:r>
+        <w:rPr>
+          <w:lang w:val="en-US"/>
+        </w:rPr>
+        <w:t>:</w:t>
       </w:r>
     </w:p>
     <w:p>
@@ -844,39 +840,73 @@
         <w:pStyle w:val="ListParagraph"/>
         <w:numPr>
           <w:ilvl w:val="0"/>
-          <w:numId w:val="4"/>
-        </w:numPr>
-        <w:tabs>
-          <w:tab w:val="left" w:pos="5375"/>
-        </w:tabs>
-        <w:rPr>
-          <w:rFonts w:asciiTheme="majorHAnsi" w:hAnsiTheme="majorHAnsi" w:cstheme="majorHAnsi"/>
-          <w:color w:val="000000" w:themeColor="text1"/>
-          <w:sz w:val="20"/>
-          <w:szCs w:val="20"/>
-          <w:lang w:val="en-US"/>
-        </w:rPr>
-      </w:pPr>
-    </w:p>
-    <w:p>
-      <w:pPr>
-        <w:rPr>
-          <w:lang w:val="en-US"/>
-        </w:rPr>
-      </w:pPr>
-    </w:p>
-    <w:p>
-      <w:pPr>
-        <w:pStyle w:val="Heading1"/>
-        <w:rPr>
-          <w:lang w:val="en-US"/>
-        </w:rPr>
-      </w:pPr>
+          <w:numId w:val="1"/>
+        </w:numPr>
+        <w:rPr>
+          <w:lang w:val="en-US"/>
+        </w:rPr>
+      </w:pPr>
+      <w:r>
+        <w:rPr>
+          <w:lang w:val="en-US"/>
+        </w:rPr>
+        <w:t>Stands for: Representational State Transfer</w:t>
+      </w:r>
+    </w:p>
+    <w:p>
+      <w:pPr>
+        <w:pStyle w:val="ListParagraph"/>
+        <w:numPr>
+          <w:ilvl w:val="0"/>
+          <w:numId w:val="1"/>
+        </w:numPr>
+        <w:rPr>
+          <w:lang w:val="en-US"/>
+        </w:rPr>
+      </w:pPr>
+      <w:r>
+        <w:rPr>
+          <w:lang w:val="en-US"/>
+        </w:rPr>
+        <w:t xml:space="preserve">Stateless services, </w:t>
+      </w:r>
       <w:proofErr w:type="spellStart"/>
       <w:r>
         <w:rPr>
           <w:lang w:val="en-US"/>
         </w:rPr>
+        <w:t>i.e</w:t>
+      </w:r>
+      <w:proofErr w:type="spellEnd"/>
+      <w:r>
+        <w:rPr>
+          <w:lang w:val="en-US"/>
+        </w:rPr>
+        <w:t>, server has no session data</w:t>
+      </w:r>
+    </w:p>
+    <w:p>
+      <w:pPr>
+        <w:pStyle w:val="ListParagraph"/>
+        <w:numPr>
+          <w:ilvl w:val="0"/>
+          <w:numId w:val="1"/>
+        </w:numPr>
+        <w:rPr>
+          <w:lang w:val="en-US"/>
+        </w:rPr>
+      </w:pPr>
+      <w:r>
+        <w:rPr>
+          <w:lang w:val="en-US"/>
+        </w:rPr>
+        <w:t xml:space="preserve">Between two </w:t>
+      </w:r>
+      <w:proofErr w:type="spellStart"/>
+      <w:r>
+        <w:rPr>
+          <w:lang w:val="en-US"/>
+        </w:rPr>
         <w:t>ReST</w:t>
       </w:r>
       <w:proofErr w:type="spellEnd"/>
@@ -884,6 +914,50 @@
         <w:rPr>
           <w:lang w:val="en-US"/>
         </w:rPr>
+        <w:t xml:space="preserve"> service calls, we can restart the server, without impacting accuracy of operations</w:t>
+      </w:r>
+    </w:p>
+    <w:p>
+      <w:pPr>
+        <w:pStyle w:val="ListParagraph"/>
+        <w:numPr>
+          <w:ilvl w:val="0"/>
+          <w:numId w:val="1"/>
+        </w:numPr>
+        <w:rPr>
+          <w:lang w:val="en-US"/>
+        </w:rPr>
+      </w:pPr>
+    </w:p>
+    <w:p>
+      <w:pPr>
+        <w:pStyle w:val="Heading2"/>
+        <w:numPr>
+          <w:ilvl w:val="0"/>
+          <w:numId w:val="3"/>
+        </w:numPr>
+        <w:rPr>
+          <w:lang w:val="en-US"/>
+        </w:rPr>
+      </w:pPr>
+      <w:r>
+        <w:rPr>
+          <w:lang w:val="en-US"/>
+        </w:rPr>
+        <w:t xml:space="preserve">HTTP methods supported in </w:t>
+      </w:r>
+      <w:proofErr w:type="spellStart"/>
+      <w:r>
+        <w:rPr>
+          <w:lang w:val="en-US"/>
+        </w:rPr>
+        <w:t>ReST</w:t>
+      </w:r>
+      <w:proofErr w:type="spellEnd"/>
+      <w:r>
+        <w:rPr>
+          <w:lang w:val="en-US"/>
+        </w:rPr>
         <w:t>:</w:t>
       </w:r>
     </w:p>
@@ -902,7 +976,7 @@
         <w:rPr>
           <w:lang w:val="en-US"/>
         </w:rPr>
-        <w:t>Stands for: Representational State Transfer</w:t>
+        <w:t>GET</w:t>
       </w:r>
     </w:p>
     <w:p>
@@ -920,242 +994,116 @@
         <w:rPr>
           <w:lang w:val="en-US"/>
         </w:rPr>
-        <w:t xml:space="preserve">Stateless services, </w:t>
+        <w:t>POST</w:t>
+      </w:r>
+    </w:p>
+    <w:p>
+      <w:pPr>
+        <w:pStyle w:val="ListParagraph"/>
+        <w:numPr>
+          <w:ilvl w:val="0"/>
+          <w:numId w:val="1"/>
+        </w:numPr>
+        <w:rPr>
+          <w:lang w:val="en-US"/>
+        </w:rPr>
+      </w:pPr>
+      <w:r>
+        <w:rPr>
+          <w:lang w:val="en-US"/>
+        </w:rPr>
+        <w:t>PUT</w:t>
+      </w:r>
+    </w:p>
+    <w:p>
+      <w:pPr>
+        <w:pStyle w:val="ListParagraph"/>
+        <w:numPr>
+          <w:ilvl w:val="0"/>
+          <w:numId w:val="1"/>
+        </w:numPr>
+        <w:rPr>
+          <w:lang w:val="en-US"/>
+        </w:rPr>
+      </w:pPr>
+      <w:r>
+        <w:rPr>
+          <w:lang w:val="en-US"/>
+        </w:rPr>
+        <w:t>DELETE</w:t>
+      </w:r>
+    </w:p>
+    <w:p>
+      <w:pPr>
+        <w:pStyle w:val="ListParagraph"/>
+        <w:numPr>
+          <w:ilvl w:val="0"/>
+          <w:numId w:val="1"/>
+        </w:numPr>
+        <w:rPr>
+          <w:lang w:val="en-US"/>
+        </w:rPr>
+      </w:pPr>
+      <w:r>
+        <w:rPr>
+          <w:lang w:val="en-US"/>
+        </w:rPr>
+        <w:t>OPTIONS</w:t>
+      </w:r>
+    </w:p>
+    <w:p>
+      <w:pPr>
+        <w:pStyle w:val="ListParagraph"/>
+        <w:numPr>
+          <w:ilvl w:val="0"/>
+          <w:numId w:val="1"/>
+        </w:numPr>
+        <w:rPr>
+          <w:lang w:val="en-US"/>
+        </w:rPr>
+      </w:pPr>
+      <w:r>
+        <w:rPr>
+          <w:lang w:val="en-US"/>
+        </w:rPr>
+        <w:t>HEAD</w:t>
+      </w:r>
+    </w:p>
+    <w:p>
+      <w:pPr>
+        <w:pStyle w:val="Heading2"/>
+        <w:numPr>
+          <w:ilvl w:val="0"/>
+          <w:numId w:val="3"/>
+        </w:numPr>
+        <w:rPr>
+          <w:lang w:val="en-US"/>
+        </w:rPr>
+      </w:pPr>
+      <w:r>
+        <w:rPr>
+          <w:lang w:val="en-US"/>
+        </w:rPr>
+        <w:t xml:space="preserve">Difference between AJAX and </w:t>
       </w:r>
       <w:proofErr w:type="spellStart"/>
       <w:r>
         <w:rPr>
           <w:lang w:val="en-US"/>
         </w:rPr>
-        <w:t>i.e</w:t>
+        <w:t>ReST</w:t>
       </w:r>
       <w:proofErr w:type="spellEnd"/>
-      <w:r>
-        <w:rPr>
-          <w:lang w:val="en-US"/>
-        </w:rPr>
-        <w:t>, server has no session data</w:t>
-      </w:r>
-    </w:p>
-    <w:p>
-      <w:pPr>
-        <w:pStyle w:val="ListParagraph"/>
-        <w:numPr>
-          <w:ilvl w:val="0"/>
-          <w:numId w:val="1"/>
-        </w:numPr>
-        <w:rPr>
-          <w:lang w:val="en-US"/>
-        </w:rPr>
-      </w:pPr>
-      <w:r>
-        <w:rPr>
-          <w:lang w:val="en-US"/>
-        </w:rPr>
-        <w:t xml:space="preserve">Between two </w:t>
-      </w:r>
-      <w:proofErr w:type="spellStart"/>
-      <w:r>
-        <w:rPr>
-          <w:lang w:val="en-US"/>
-        </w:rPr>
-        <w:t>ReST</w:t>
-      </w:r>
-      <w:proofErr w:type="spellEnd"/>
-      <w:r>
-        <w:rPr>
-          <w:lang w:val="en-US"/>
-        </w:rPr>
-        <w:t xml:space="preserve"> service calls, we can restart the server, without impacting accuracy of operations</w:t>
-      </w:r>
-    </w:p>
-    <w:p>
-      <w:pPr>
-        <w:pStyle w:val="ListParagraph"/>
-        <w:numPr>
-          <w:ilvl w:val="0"/>
-          <w:numId w:val="1"/>
-        </w:numPr>
-        <w:rPr>
-          <w:lang w:val="en-US"/>
-        </w:rPr>
-      </w:pPr>
-    </w:p>
-    <w:p>
-      <w:pPr>
-        <w:pStyle w:val="Heading2"/>
-        <w:numPr>
-          <w:ilvl w:val="0"/>
-          <w:numId w:val="3"/>
-        </w:numPr>
-        <w:rPr>
-          <w:lang w:val="en-US"/>
-        </w:rPr>
-      </w:pPr>
-      <w:r>
-        <w:rPr>
-          <w:lang w:val="en-US"/>
-        </w:rPr>
-        <w:t xml:space="preserve">HTTP methods supported in </w:t>
-      </w:r>
-      <w:proofErr w:type="spellStart"/>
-      <w:r>
-        <w:rPr>
-          <w:lang w:val="en-US"/>
-        </w:rPr>
-        <w:t>ReST</w:t>
-      </w:r>
-      <w:proofErr w:type="spellEnd"/>
-      <w:r>
-        <w:rPr>
-          <w:lang w:val="en-US"/>
-        </w:rPr>
-        <w:t>:</w:t>
-      </w:r>
-    </w:p>
-    <w:p>
-      <w:pPr>
-        <w:pStyle w:val="ListParagraph"/>
-        <w:numPr>
-          <w:ilvl w:val="0"/>
-          <w:numId w:val="1"/>
-        </w:numPr>
-        <w:rPr>
-          <w:lang w:val="en-US"/>
-        </w:rPr>
-      </w:pPr>
-      <w:r>
-        <w:rPr>
-          <w:lang w:val="en-US"/>
-        </w:rPr>
-        <w:t>GET</w:t>
-      </w:r>
-    </w:p>
-    <w:p>
-      <w:pPr>
-        <w:pStyle w:val="ListParagraph"/>
-        <w:numPr>
-          <w:ilvl w:val="0"/>
-          <w:numId w:val="1"/>
-        </w:numPr>
-        <w:rPr>
-          <w:lang w:val="en-US"/>
-        </w:rPr>
-      </w:pPr>
-      <w:r>
-        <w:rPr>
-          <w:lang w:val="en-US"/>
-        </w:rPr>
-        <w:t>POST</w:t>
-      </w:r>
-    </w:p>
-    <w:p>
-      <w:pPr>
-        <w:pStyle w:val="ListParagraph"/>
-        <w:numPr>
-          <w:ilvl w:val="0"/>
-          <w:numId w:val="1"/>
-        </w:numPr>
-        <w:rPr>
-          <w:lang w:val="en-US"/>
-        </w:rPr>
-      </w:pPr>
-      <w:r>
-        <w:rPr>
-          <w:lang w:val="en-US"/>
-        </w:rPr>
-        <w:t>PUT</w:t>
-      </w:r>
-    </w:p>
-    <w:p>
-      <w:pPr>
-        <w:pStyle w:val="ListParagraph"/>
-        <w:numPr>
-          <w:ilvl w:val="0"/>
-          <w:numId w:val="1"/>
-        </w:numPr>
-        <w:rPr>
-          <w:lang w:val="en-US"/>
-        </w:rPr>
-      </w:pPr>
-      <w:r>
-        <w:rPr>
-          <w:lang w:val="en-US"/>
-        </w:rPr>
-        <w:t>DELETE</w:t>
-      </w:r>
-    </w:p>
-    <w:p>
-      <w:pPr>
-        <w:pStyle w:val="ListParagraph"/>
-        <w:numPr>
-          <w:ilvl w:val="0"/>
-          <w:numId w:val="1"/>
-        </w:numPr>
-        <w:rPr>
-          <w:lang w:val="en-US"/>
-        </w:rPr>
-      </w:pPr>
-      <w:r>
-        <w:rPr>
-          <w:lang w:val="en-US"/>
-        </w:rPr>
-        <w:t>OPTIONS</w:t>
-      </w:r>
-    </w:p>
-    <w:p>
-      <w:pPr>
-        <w:pStyle w:val="ListParagraph"/>
-        <w:numPr>
-          <w:ilvl w:val="0"/>
-          <w:numId w:val="1"/>
-        </w:numPr>
-        <w:rPr>
-          <w:lang w:val="en-US"/>
-        </w:rPr>
-      </w:pPr>
-      <w:r>
-        <w:rPr>
-          <w:lang w:val="en-US"/>
-        </w:rPr>
-        <w:lastRenderedPageBreak/>
-        <w:t>HEAD</w:t>
-      </w:r>
-    </w:p>
-    <w:p>
-      <w:pPr>
-        <w:pStyle w:val="Heading2"/>
-        <w:numPr>
-          <w:ilvl w:val="0"/>
-          <w:numId w:val="3"/>
-        </w:numPr>
-        <w:rPr>
-          <w:lang w:val="en-US"/>
-        </w:rPr>
-      </w:pPr>
-      <w:r>
-        <w:rPr>
-          <w:lang w:val="en-US"/>
-        </w:rPr>
-        <w:t xml:space="preserve">Difference between AJAX and </w:t>
-      </w:r>
-      <w:proofErr w:type="spellStart"/>
-      <w:r>
-        <w:rPr>
-          <w:lang w:val="en-US"/>
-        </w:rPr>
-        <w:t>ReST</w:t>
-      </w:r>
-      <w:proofErr w:type="spellEnd"/>
-    </w:p>
-    <w:p>
-      <w:pPr>
-        <w:rPr>
-          <w:lang w:val="en-US"/>
-        </w:rPr>
-      </w:pPr>
-      <w:r>
-        <w:rPr>
+    </w:p>
+    <w:p>
+      <w:pPr>
+        <w:rPr>
+          <w:lang w:val="en-US"/>
+        </w:rPr>
+      </w:pPr>
+      <w:r>
+        <w:rPr>
+          <w:noProof/>
           <w:lang w:val="en-US"/>
         </w:rPr>
         <w:drawing>
@@ -1210,19 +1158,7 @@
         <w:rPr>
           <w:lang w:val="en-US"/>
         </w:rPr>
-        <w:t xml:space="preserve">Difference between </w:t>
-      </w:r>
-      <w:r>
-        <w:rPr>
-          <w:lang w:val="en-US"/>
-        </w:rPr>
-        <w:t>SOAP</w:t>
-      </w:r>
-      <w:r>
-        <w:rPr>
-          <w:lang w:val="en-US"/>
-        </w:rPr>
-        <w:t xml:space="preserve"> and </w:t>
+        <w:t xml:space="preserve">Difference between SOAP and </w:t>
       </w:r>
       <w:proofErr w:type="spellStart"/>
       <w:r>
@@ -1241,6 +1177,7 @@
       </w:pPr>
       <w:r>
         <w:rPr>
+          <w:noProof/>
           <w:lang w:val="en-US"/>
         </w:rPr>
         <w:drawing>
@@ -1289,10 +1226,313 @@
     </w:p>
     <w:p>
       <w:pPr>
-        <w:rPr>
-          <w:lang w:val="en-US"/>
-        </w:rPr>
-      </w:pPr>
+        <w:pStyle w:val="Heading1"/>
+        <w:rPr>
+          <w:lang w:val="en-US"/>
+        </w:rPr>
+      </w:pPr>
+      <w:r>
+        <w:rPr>
+          <w:lang w:val="en-US"/>
+        </w:rPr>
+        <w:t>Python</w:t>
+      </w:r>
+    </w:p>
+    <w:p>
+      <w:pPr>
+        <w:pStyle w:val="Heading2"/>
+        <w:numPr>
+          <w:ilvl w:val="0"/>
+          <w:numId w:val="6"/>
+        </w:numPr>
+        <w:rPr>
+          <w:lang w:val="en-US"/>
+        </w:rPr>
+      </w:pPr>
+      <w:r>
+        <w:rPr>
+          <w:lang w:val="en-US"/>
+        </w:rPr>
+        <w:t>Scopes in Python</w:t>
+      </w:r>
+    </w:p>
+    <w:p>
+      <w:pPr>
+        <w:pStyle w:val="ListParagraph"/>
+        <w:numPr>
+          <w:ilvl w:val="0"/>
+          <w:numId w:val="1"/>
+        </w:numPr>
+        <w:tabs>
+          <w:tab w:val="left" w:pos="1276"/>
+        </w:tabs>
+        <w:spacing w:before="240" w:after="240" w:line="276" w:lineRule="auto"/>
+        <w:rPr>
+          <w:b/>
+          <w:bCs/>
+          <w:lang w:val="en-US"/>
+        </w:rPr>
+      </w:pPr>
+      <w:r>
+        <w:rPr>
+          <w:b/>
+          <w:bCs/>
+          <w:lang w:val="en-US"/>
+        </w:rPr>
+        <w:t>Local</w:t>
+      </w:r>
+    </w:p>
+    <w:p>
+      <w:pPr>
+        <w:pStyle w:val="ListParagraph"/>
+        <w:tabs>
+          <w:tab w:val="left" w:pos="1276"/>
+        </w:tabs>
+        <w:spacing w:before="240" w:after="240" w:line="276" w:lineRule="auto"/>
+        <w:rPr>
+          <w:lang w:val="en-US"/>
+        </w:rPr>
+      </w:pPr>
+      <w:r>
+        <w:rPr>
+          <w:lang w:val="en-US"/>
+        </w:rPr>
+        <w:t>Refers to objects inside a function/block</w:t>
+      </w:r>
+    </w:p>
+    <w:p>
+      <w:pPr>
+        <w:pStyle w:val="ListParagraph"/>
+        <w:numPr>
+          <w:ilvl w:val="0"/>
+          <w:numId w:val="1"/>
+        </w:numPr>
+        <w:tabs>
+          <w:tab w:val="left" w:pos="1276"/>
+        </w:tabs>
+        <w:spacing w:before="240" w:after="240" w:line="276" w:lineRule="auto"/>
+        <w:rPr>
+          <w:b/>
+          <w:bCs/>
+          <w:lang w:val="en-US"/>
+        </w:rPr>
+      </w:pPr>
+      <w:r>
+        <w:rPr>
+          <w:b/>
+          <w:bCs/>
+          <w:lang w:val="en-US"/>
+        </w:rPr>
+        <w:t>Global</w:t>
+      </w:r>
+    </w:p>
+    <w:p>
+      <w:pPr>
+        <w:pStyle w:val="ListParagraph"/>
+        <w:tabs>
+          <w:tab w:val="left" w:pos="1276"/>
+        </w:tabs>
+        <w:spacing w:before="240" w:after="240" w:line="276" w:lineRule="auto"/>
+        <w:rPr>
+          <w:lang w:val="en-US"/>
+        </w:rPr>
+      </w:pPr>
+      <w:r>
+        <w:rPr>
+          <w:lang w:val="en-US"/>
+        </w:rPr>
+        <w:t>Refers to objects in main body</w:t>
+      </w:r>
+      <w:r>
+        <w:rPr>
+          <w:lang w:val="en-US"/>
+        </w:rPr>
+        <w:t xml:space="preserve"> of Python code</w:t>
+      </w:r>
+    </w:p>
+    <w:p>
+      <w:pPr>
+        <w:pStyle w:val="ListParagraph"/>
+        <w:numPr>
+          <w:ilvl w:val="0"/>
+          <w:numId w:val="1"/>
+        </w:numPr>
+        <w:tabs>
+          <w:tab w:val="left" w:pos="1276"/>
+        </w:tabs>
+        <w:spacing w:before="240" w:after="240" w:line="276" w:lineRule="auto"/>
+        <w:rPr>
+          <w:b/>
+          <w:bCs/>
+          <w:lang w:val="en-US"/>
+        </w:rPr>
+      </w:pPr>
+      <w:r>
+        <w:rPr>
+          <w:b/>
+          <w:bCs/>
+          <w:lang w:val="en-US"/>
+        </w:rPr>
+        <w:t>Module level</w:t>
+      </w:r>
+    </w:p>
+    <w:p>
+      <w:pPr>
+        <w:pStyle w:val="ListParagraph"/>
+        <w:tabs>
+          <w:tab w:val="left" w:pos="1276"/>
+        </w:tabs>
+        <w:spacing w:before="240" w:after="240" w:line="276" w:lineRule="auto"/>
+        <w:rPr>
+          <w:lang w:val="en-US"/>
+        </w:rPr>
+      </w:pPr>
+      <w:r>
+        <w:rPr>
+          <w:lang w:val="en-US"/>
+        </w:rPr>
+        <w:t>Refers to global objects of current module</w:t>
+      </w:r>
+    </w:p>
+    <w:p>
+      <w:pPr>
+        <w:pStyle w:val="ListParagraph"/>
+        <w:numPr>
+          <w:ilvl w:val="0"/>
+          <w:numId w:val="1"/>
+        </w:numPr>
+        <w:tabs>
+          <w:tab w:val="left" w:pos="1276"/>
+        </w:tabs>
+        <w:spacing w:before="240" w:after="240" w:line="276" w:lineRule="auto"/>
+        <w:rPr>
+          <w:b/>
+          <w:bCs/>
+          <w:lang w:val="en-US"/>
+        </w:rPr>
+      </w:pPr>
+      <w:r>
+        <w:rPr>
+          <w:b/>
+          <w:bCs/>
+          <w:lang w:val="en-US"/>
+        </w:rPr>
+        <w:t>Outermost</w:t>
+      </w:r>
+    </w:p>
+    <w:p>
+      <w:pPr>
+        <w:pStyle w:val="ListParagraph"/>
+        <w:tabs>
+          <w:tab w:val="left" w:pos="1276"/>
+        </w:tabs>
+        <w:spacing w:before="240" w:after="240" w:line="276" w:lineRule="auto"/>
+        <w:rPr>
+          <w:lang w:val="en-US"/>
+        </w:rPr>
+      </w:pPr>
+      <w:r>
+        <w:rPr>
+          <w:lang w:val="en-US"/>
+        </w:rPr>
+        <w:t>Included built-in functions and constants in Python</w:t>
+      </w:r>
+    </w:p>
+    <w:p>
+      <w:pPr>
+        <w:pStyle w:val="Heading2"/>
+        <w:numPr>
+          <w:ilvl w:val="0"/>
+          <w:numId w:val="6"/>
+        </w:numPr>
+        <w:rPr>
+          <w:lang w:val="en-US"/>
+        </w:rPr>
+      </w:pPr>
+      <w:r>
+        <w:rPr>
+          <w:lang w:val="en-US"/>
+        </w:rPr>
+        <w:t>Data types in Python</w:t>
+      </w:r>
+    </w:p>
+    <w:p>
+      <w:pPr>
+        <w:pStyle w:val="Heading1"/>
+        <w:rPr>
+          <w:lang w:val="en-US"/>
+        </w:rPr>
+      </w:pPr>
+      <w:r>
+        <w:rPr>
+          <w:lang w:val="en-US"/>
+        </w:rPr>
+        <w:t>Artificial Intelligence</w:t>
+      </w:r>
+    </w:p>
+    <w:p>
+      <w:pPr>
+        <w:pStyle w:val="Heading2"/>
+        <w:rPr>
+          <w:lang w:val="en-US"/>
+        </w:rPr>
+      </w:pPr>
+      <w:r>
+        <w:rPr>
+          <w:lang w:val="en-US"/>
+        </w:rPr>
+        <w:t>Reward based learning</w:t>
+      </w:r>
+    </w:p>
+    <w:p>
+      <w:pPr>
+        <w:pStyle w:val="ListParagraph"/>
+        <w:numPr>
+          <w:ilvl w:val="0"/>
+          <w:numId w:val="1"/>
+        </w:numPr>
+        <w:rPr>
+          <w:lang w:val="en-US"/>
+        </w:rPr>
+      </w:pPr>
+      <w:r>
+        <w:rPr>
+          <w:lang w:val="en-US"/>
+        </w:rPr>
+        <w:t>Learning based on rewards gained as result of an action</w:t>
+      </w:r>
+    </w:p>
+    <w:p>
+      <w:pPr>
+        <w:pStyle w:val="Heading2"/>
+        <w:rPr>
+          <w:lang w:val="en-US"/>
+        </w:rPr>
+      </w:pPr>
+      <w:r>
+        <w:rPr>
+          <w:lang w:val="en-US"/>
+        </w:rPr>
+        <w:t>Generalized learning</w:t>
+      </w:r>
+    </w:p>
+    <w:p>
+      <w:pPr>
+        <w:pStyle w:val="ListParagraph"/>
+        <w:numPr>
+          <w:ilvl w:val="0"/>
+          <w:numId w:val="1"/>
+        </w:numPr>
+        <w:rPr>
+          <w:lang w:val="en-US"/>
+        </w:rPr>
+      </w:pPr>
+      <w:r>
+        <w:rPr>
+          <w:lang w:val="en-US"/>
+        </w:rPr>
+        <w:t>Applying action to similar scenario based on learning of past</w:t>
+      </w:r>
     </w:p>
     <w:sectPr>
       <w:pgSz w:w="12240" w:h="15840"/>
@@ -1419,6 +1659,95 @@
     </w:lvl>
   </w:abstractNum>
   <w:abstractNum w:abstractNumId="1" w15:restartNumberingAfterBreak="0">
+    <w:nsid w:val="16DA5551"/>
+    <w:multiLevelType w:val="hybridMultilevel"/>
+    <w:tmpl w:val="B81E0A36"/>
+    <w:lvl w:ilvl="0" w:tplc="0409000F">
+      <w:start w:val="1"/>
+      <w:numFmt w:val="decimal"/>
+      <w:lvlText w:val="%1."/>
+      <w:lvlJc w:val="left"/>
+      <w:pPr>
+        <w:ind w:left="720" w:hanging="360"/>
+      </w:pPr>
+      <w:rPr>
+        <w:rFonts w:hint="default"/>
+      </w:rPr>
+    </w:lvl>
+    <w:lvl w:ilvl="1" w:tplc="04090019" w:tentative="1">
+      <w:start w:val="1"/>
+      <w:numFmt w:val="lowerLetter"/>
+      <w:lvlText w:val="%2."/>
+      <w:lvlJc w:val="left"/>
+      <w:pPr>
+        <w:ind w:left="1440" w:hanging="360"/>
+      </w:pPr>
+    </w:lvl>
+    <w:lvl w:ilvl="2" w:tplc="0409001B" w:tentative="1">
+      <w:start w:val="1"/>
+      <w:numFmt w:val="lowerRoman"/>
+      <w:lvlText w:val="%3."/>
+      <w:lvlJc w:val="right"/>
+      <w:pPr>
+        <w:ind w:left="2160" w:hanging="180"/>
+      </w:pPr>
+    </w:lvl>
+    <w:lvl w:ilvl="3" w:tplc="0409000F" w:tentative="1">
+      <w:start w:val="1"/>
+      <w:numFmt w:val="decimal"/>
+      <w:lvlText w:val="%4."/>
+      <w:lvlJc w:val="left"/>
+      <w:pPr>
+        <w:ind w:left="2880" w:hanging="360"/>
+      </w:pPr>
+    </w:lvl>
+    <w:lvl w:ilvl="4" w:tplc="04090019" w:tentative="1">
+      <w:start w:val="1"/>
+      <w:numFmt w:val="lowerLetter"/>
+      <w:lvlText w:val="%5."/>
+      <w:lvlJc w:val="left"/>
+      <w:pPr>
+        <w:ind w:left="3600" w:hanging="360"/>
+      </w:pPr>
+    </w:lvl>
+    <w:lvl w:ilvl="5" w:tplc="0409001B" w:tentative="1">
+      <w:start w:val="1"/>
+      <w:numFmt w:val="lowerRoman"/>
+      <w:lvlText w:val="%6."/>
+      <w:lvlJc w:val="right"/>
+      <w:pPr>
+        <w:ind w:left="4320" w:hanging="180"/>
+      </w:pPr>
+    </w:lvl>
+    <w:lvl w:ilvl="6" w:tplc="0409000F" w:tentative="1">
+      <w:start w:val="1"/>
+      <w:numFmt w:val="decimal"/>
+      <w:lvlText w:val="%7."/>
+      <w:lvlJc w:val="left"/>
+      <w:pPr>
+        <w:ind w:left="5040" w:hanging="360"/>
+      </w:pPr>
+    </w:lvl>
+    <w:lvl w:ilvl="7" w:tplc="04090019" w:tentative="1">
+      <w:start w:val="1"/>
+      <w:numFmt w:val="lowerLetter"/>
+      <w:lvlText w:val="%8."/>
+      <w:lvlJc w:val="left"/>
+      <w:pPr>
+        <w:ind w:left="5760" w:hanging="360"/>
+      </w:pPr>
+    </w:lvl>
+    <w:lvl w:ilvl="8" w:tplc="0409001B" w:tentative="1">
+      <w:start w:val="1"/>
+      <w:numFmt w:val="lowerRoman"/>
+      <w:lvlText w:val="%9."/>
+      <w:lvlJc w:val="right"/>
+      <w:pPr>
+        <w:ind w:left="6480" w:hanging="180"/>
+      </w:pPr>
+    </w:lvl>
+  </w:abstractNum>
+  <w:abstractNum w:abstractNumId="2" w15:restartNumberingAfterBreak="0">
     <w:nsid w:val="39036EC1"/>
     <w:multiLevelType w:val="hybridMultilevel"/>
     <w:tmpl w:val="7E260B28"/>
@@ -1507,7 +1836,7 @@
       </w:pPr>
     </w:lvl>
   </w:abstractNum>
-  <w:abstractNum w:abstractNumId="2" w15:restartNumberingAfterBreak="0">
+  <w:abstractNum w:abstractNumId="3" w15:restartNumberingAfterBreak="0">
     <w:nsid w:val="47C10284"/>
     <w:multiLevelType w:val="hybridMultilevel"/>
     <w:tmpl w:val="DB609E5C"/>
@@ -1596,7 +1925,7 @@
       </w:pPr>
     </w:lvl>
   </w:abstractNum>
-  <w:abstractNum w:abstractNumId="3" w15:restartNumberingAfterBreak="0">
+  <w:abstractNum w:abstractNumId="4" w15:restartNumberingAfterBreak="0">
     <w:nsid w:val="59CE793E"/>
     <w:multiLevelType w:val="hybridMultilevel"/>
     <w:tmpl w:val="36CA516E"/>
@@ -1709,7 +2038,7 @@
       </w:rPr>
     </w:lvl>
   </w:abstractNum>
-  <w:abstractNum w:abstractNumId="4" w15:restartNumberingAfterBreak="0">
+  <w:abstractNum w:abstractNumId="5" w15:restartNumberingAfterBreak="0">
     <w:nsid w:val="5EBE7B3F"/>
     <w:multiLevelType w:val="hybridMultilevel"/>
     <w:tmpl w:val="7E260B28"/>
@@ -1802,16 +2131,19 @@
     <w:abstractNumId w:val="0"/>
   </w:num>
   <w:num w:numId="2" w16cid:durableId="1613903451">
+    <w:abstractNumId w:val="3"/>
+  </w:num>
+  <w:num w:numId="3" w16cid:durableId="1806005070">
     <w:abstractNumId w:val="2"/>
   </w:num>
-  <w:num w:numId="3" w16cid:durableId="1806005070">
-    <w:abstractNumId w:val="1"/>
-  </w:num>
   <w:num w:numId="4" w16cid:durableId="1253663984">
-    <w:abstractNumId w:val="3"/>
+    <w:abstractNumId w:val="4"/>
   </w:num>
   <w:num w:numId="5" w16cid:durableId="50620378">
-    <w:abstractNumId w:val="4"/>
+    <w:abstractNumId w:val="5"/>
+  </w:num>
+  <w:num w:numId="6" w16cid:durableId="398527770">
+    <w:abstractNumId w:val="1"/>
   </w:num>
 </w:numbering>
 </file>

</xml_diff>